<commit_message>
ajoutfichier .py retrassant les étaapes du data cleaning
</commit_message>
<xml_diff>
--- a/Proposal/project proposal.docx
+++ b/Proposal/project proposal.docx
@@ -745,17 +745,36 @@
           <w:lang w:val="en-US" w:eastAsia="fr-FR"/>
         </w:rPr>
       </w:pPr>
-      <w:hyperlink r:id="rId6" w:history="1">
-        <w:r>
-          <w:rPr>
-            <w:rStyle w:val="Lienhypertexte"/>
-            <w:rFonts w:eastAsia="Times New Roman" w:cstheme="minorHAnsi"/>
-            <w:color w:val="000000" w:themeColor="text1"/>
-            <w:lang w:val="en-US" w:eastAsia="fr-FR"/>
-          </w:rPr>
-          <w:t>https://kof.ethz.ch/en/forecasts-and-indicators/indicators/kof-economic-barometer.html</w:t>
-        </w:r>
-      </w:hyperlink>
+      <w:r>
+        <w:fldChar w:fldCharType="begin"/>
+      </w:r>
+      <w:r>
+        <w:rPr>
+          <w:lang w:val="en-US"/>
+        </w:rPr>
+        <w:instrText xml:space="preserve"> HYPERLINK "https://kof.ethz.ch/en/forecasts-and-indicators/indicators/kof-economic-barometer.html" </w:instrText>
+      </w:r>
+      <w:r>
+        <w:fldChar w:fldCharType="separate"/>
+      </w:r>
+      <w:r>
+        <w:rPr>
+          <w:rStyle w:val="Lienhypertexte"/>
+          <w:rFonts w:eastAsia="Times New Roman" w:cstheme="minorHAnsi"/>
+          <w:color w:val="000000" w:themeColor="text1"/>
+          <w:lang w:val="en-US" w:eastAsia="fr-FR"/>
+        </w:rPr>
+        <w:t>https://kof.ethz.ch/en/forecasts-and-indicators/indicators/kof-economic-barometer.html</w:t>
+      </w:r>
+      <w:r>
+        <w:rPr>
+          <w:rStyle w:val="Lienhypertexte"/>
+          <w:rFonts w:eastAsia="Times New Roman" w:cstheme="minorHAnsi"/>
+          <w:color w:val="000000" w:themeColor="text1"/>
+          <w:lang w:val="en-US" w:eastAsia="fr-FR"/>
+        </w:rPr>
+        <w:fldChar w:fldCharType="end"/>
+      </w:r>
     </w:p>
     <w:p>
       <w:pPr>
@@ -838,17 +857,54 @@
           <w:lang w:val="en-US" w:eastAsia="fr-FR"/>
         </w:rPr>
       </w:pPr>
-      <w:hyperlink r:id="rId7" w:history="1">
-        <w:r>
-          <w:rPr>
-            <w:rStyle w:val="Lienhypertexte"/>
-            <w:rFonts w:eastAsia="Times New Roman" w:cstheme="minorHAnsi"/>
-            <w:color w:val="000000" w:themeColor="text1"/>
-            <w:lang w:val="en-US" w:eastAsia="fr-FR"/>
-          </w:rPr>
-          <w:t>https://kof.ethz.ch/en/forecasts-and-indicators/indicators/kof-monetary-policy-communicator.html</w:t>
-        </w:r>
-      </w:hyperlink>
+      <w:r>
+        <w:fldChar w:fldCharType="begin"/>
+      </w:r>
+      <w:r>
+        <w:rPr>
+          <w:lang w:val="en-US"/>
+        </w:rPr>
+        <w:instrText xml:space="preserve"> HYPERLINK "https://kof.ethz.ch/en/forecasts-and-indicators/indicators/kof-monetary-policy-communicator.html" </w:instrText>
+      </w:r>
+      <w:r>
+        <w:fldChar w:fldCharType="separate"/>
+      </w:r>
+      <w:r>
+        <w:rPr>
+          <w:rStyle w:val="Lienhypertexte"/>
+          <w:rFonts w:eastAsia="Times New Roman" w:cstheme="minorHAnsi"/>
+          <w:color w:val="000000" w:themeColor="text1"/>
+          <w:lang w:val="en-US" w:eastAsia="fr-FR"/>
+        </w:rPr>
+        <w:t>https://kof.ethz.ch/e</w:t>
+      </w:r>
+      <w:r>
+        <w:rPr>
+          <w:rStyle w:val="Lienhypertexte"/>
+          <w:rFonts w:eastAsia="Times New Roman" w:cstheme="minorHAnsi"/>
+          <w:color w:val="000000" w:themeColor="text1"/>
+          <w:lang w:val="en-US" w:eastAsia="fr-FR"/>
+        </w:rPr>
+        <w:t>n</w:t>
+      </w:r>
+      <w:r>
+        <w:rPr>
+          <w:rStyle w:val="Lienhypertexte"/>
+          <w:rFonts w:eastAsia="Times New Roman" w:cstheme="minorHAnsi"/>
+          <w:color w:val="000000" w:themeColor="text1"/>
+          <w:lang w:val="en-US" w:eastAsia="fr-FR"/>
+        </w:rPr>
+        <w:t>/forecasts-and-indicators/indicators/kof-monetary-policy-communicator.html</w:t>
+      </w:r>
+      <w:r>
+        <w:rPr>
+          <w:rStyle w:val="Lienhypertexte"/>
+          <w:rFonts w:eastAsia="Times New Roman" w:cstheme="minorHAnsi"/>
+          <w:color w:val="000000" w:themeColor="text1"/>
+          <w:lang w:val="en-US" w:eastAsia="fr-FR"/>
+        </w:rPr>
+        <w:fldChar w:fldCharType="end"/>
+      </w:r>
     </w:p>
     <w:p>
       <w:pPr>
@@ -886,8 +942,34 @@
           <w:shd w:val="clear" w:color="auto" w:fill="FFFFFF"/>
           <w:lang w:val="en-US" w:eastAsia="fr-FR"/>
         </w:rPr>
-        <w:t>Data wrangling:</w:t>
-      </w:r>
+        <w:t xml:space="preserve">Data </w:t>
+      </w:r>
+      <w:proofErr w:type="gramStart"/>
+      <w:r>
+        <w:rPr>
+          <w:rFonts w:eastAsia="Times New Roman" w:cstheme="minorHAnsi"/>
+          <w:b/>
+          <w:bCs/>
+          <w:color w:val="000000" w:themeColor="text1"/>
+          <w:spacing w:val="2"/>
+          <w:shd w:val="clear" w:color="auto" w:fill="FFFFFF"/>
+          <w:lang w:val="en-US" w:eastAsia="fr-FR"/>
+        </w:rPr>
+        <w:t>wrangling:</w:t>
+      </w:r>
+      <w:r>
+        <w:rPr>
+          <w:rFonts w:eastAsia="Times New Roman" w:cstheme="minorHAnsi"/>
+          <w:b/>
+          <w:bCs/>
+          <w:color w:val="000000" w:themeColor="text1"/>
+          <w:spacing w:val="2"/>
+          <w:shd w:val="clear" w:color="auto" w:fill="FFFFFF"/>
+          <w:lang w:val="en-US" w:eastAsia="fr-FR"/>
+        </w:rPr>
+        <w:softHyphen/>
+      </w:r>
+      <w:proofErr w:type="gramEnd"/>
     </w:p>
     <w:p>
       <w:pPr>

</xml_diff>